<commit_message>
Added h3 definition to doc-templates.
</commit_message>
<xml_diff>
--- a/docx_gost_TEMPLATE.docx
+++ b/docx_gost_TEMPLATE.docx
@@ -76,7 +76,7 @@
     <w:p>
       <w:pPr>
         <w:pStyle w:val="SourceCode"/>
-        <w:shd w:fill="EAEAEA" w:val="clear"/>
+        <w:shd w:val="clear" w:fill="EAEAEA"/>
         <w:rPr>
           <w:rFonts w:ascii="Liberation Mono" w:hAnsi="Liberation Mono" w:eastAsia="Calibri" w:cs="Times New Roman"/>
           <w:color w:val="auto"/>
@@ -121,11 +121,7 @@
       <w:bookmarkEnd w:id="1"/>
       <w:r>
         <w:rPr/>
-        <w:t xml:space="preserve"> </w:t>
-      </w:r>
-      <w:r>
-        <w:rPr/>
-        <w:t>Заголовок второго уровня.</w:t>
+        <w:t xml:space="preserve"> Заголовок второго уровня.</w:t>
       </w:r>
     </w:p>
     <w:p>
@@ -464,9 +460,51 @@
     </w:p>
     <w:p>
       <w:pPr>
-        <w:pStyle w:val="Heading2"/>
-        <w:keepNext w:val="true"/>
-        <w:keepLines/>
+        <w:pStyle w:val="Heading3"/>
+        <w:rPr>
+          <w:b/>
+          <w:b/>
+          <w:i/>
+          <w:i/>
+        </w:rPr>
+      </w:pPr>
+      <w:bookmarkStart w:id="2" w:name="цикл-в-методе-fluid_stateget_tau1"/>
+      <w:r>
+        <w:rPr/>
+        <w:t>7.2.1.</w:t>
+      </w:r>
+      <w:bookmarkEnd w:id="2"/>
+      <w:r>
+        <w:rPr/>
+        <w:t>1.</w:t>
+      </w:r>
+      <w:r>
+        <w:rPr/>
+        <w:t xml:space="preserve"> Заголовок </w:t>
+      </w:r>
+      <w:r>
+        <w:rPr>
+          <w:rFonts w:eastAsia="Calibri" w:cs="Times New Roman"/>
+          <w:color w:val="auto"/>
+          <w:kern w:val="0"/>
+          <w:sz w:val="28"/>
+          <w:szCs w:val="28"/>
+          <w:lang w:val="ru-RU" w:eastAsia="en-US" w:bidi="ar-SA"/>
+        </w:rPr>
+        <w:t>третьего</w:t>
+      </w:r>
+      <w:r>
+        <w:rPr/>
+        <w:t xml:space="preserve"> уровня.</w:t>
+      </w:r>
+    </w:p>
+    <w:p>
+      <w:pPr>
+        <w:pStyle w:val="Normal"/>
+        <w:numPr>
+          <w:ilvl w:val="0"/>
+          <w:numId w:val="0"/>
+        </w:numPr>
         <w:spacing w:before="576" w:after="245"/>
         <w:ind w:left="0" w:right="0" w:firstLine="706"/>
         <w:contextualSpacing/>
@@ -688,7 +726,7 @@
     <w:pPr>
       <w:widowControl/>
       <w:suppressAutoHyphens w:val="true"/>
-      <w:overflowPunct w:val="true"/>
+      <w:overflowPunct w:val="false"/>
       <w:bidi w:val="0"/>
       <w:spacing w:lineRule="auto" w:line="360" w:before="0" w:after="0"/>
       <w:ind w:left="0" w:right="0" w:firstLine="706"/>
@@ -750,8 +788,8 @@
     <w:pPr>
       <w:keepNext w:val="true"/>
       <w:keepLines/>
-      <w:spacing w:before="40" w:after="0"/>
-      <w:ind w:left="0" w:right="0" w:hanging="0"/>
+      <w:spacing w:before="576" w:after="245"/>
+      <w:ind w:left="0" w:right="0" w:firstLine="706"/>
       <w:contextualSpacing/>
       <w:outlineLvl w:val="2"/>
     </w:pPr>
@@ -1432,7 +1470,7 @@
     <w:pPr>
       <w:widowControl/>
       <w:suppressAutoHyphens w:val="true"/>
-      <w:overflowPunct w:val="true"/>
+      <w:overflowPunct w:val="false"/>
       <w:bidi w:val="0"/>
       <w:spacing w:before="0" w:after="0"/>
       <w:jc w:val="left"/>
@@ -1614,7 +1652,7 @@
     <w:pPr>
       <w:widowControl/>
       <w:suppressAutoHyphens w:val="true"/>
-      <w:overflowPunct w:val="true"/>
+      <w:overflowPunct w:val="false"/>
       <w:bidi w:val="0"/>
       <w:spacing w:lineRule="atLeast" w:line="200" w:before="0" w:after="0"/>
       <w:jc w:val="left"/>
@@ -1773,7 +1811,7 @@
     <w:pPr>
       <w:widowControl/>
       <w:suppressAutoHyphens w:val="true"/>
-      <w:overflowPunct w:val="true"/>
+      <w:overflowPunct w:val="false"/>
       <w:bidi w:val="0"/>
       <w:spacing w:before="0" w:after="0"/>
       <w:jc w:val="left"/>
@@ -1952,7 +1990,7 @@
     <w:pPr>
       <w:widowControl/>
       <w:suppressAutoHyphens w:val="true"/>
-      <w:overflowPunct w:val="true"/>
+      <w:overflowPunct w:val="false"/>
       <w:bidi w:val="0"/>
       <w:spacing w:before="283" w:after="0"/>
       <w:jc w:val="left"/>
@@ -2156,7 +2194,7 @@
     <w:pPr>
       <w:widowControl/>
       <w:suppressAutoHyphens w:val="true"/>
-      <w:overflowPunct w:val="true"/>
+      <w:overflowPunct w:val="false"/>
       <w:bidi w:val="0"/>
       <w:spacing w:before="0" w:after="0"/>
       <w:jc w:val="center"/>
@@ -2184,7 +2222,7 @@
     <w:pPr>
       <w:widowControl/>
       <w:suppressAutoHyphens w:val="true"/>
-      <w:overflowPunct w:val="true"/>
+      <w:overflowPunct w:val="false"/>
       <w:bidi w:val="0"/>
       <w:spacing w:before="0" w:after="0"/>
       <w:jc w:val="center"/>
@@ -2212,7 +2250,7 @@
     <w:pPr>
       <w:widowControl/>
       <w:suppressAutoHyphens w:val="true"/>
-      <w:overflowPunct w:val="true"/>
+      <w:overflowPunct w:val="false"/>
       <w:bidi w:val="0"/>
       <w:spacing w:before="0" w:after="0"/>
       <w:ind w:left="340" w:right="0" w:hanging="340"/>
@@ -2241,7 +2279,7 @@
     <w:pPr>
       <w:widowControl/>
       <w:suppressAutoHyphens w:val="true"/>
-      <w:overflowPunct w:val="true"/>
+      <w:overflowPunct w:val="false"/>
       <w:bidi w:val="0"/>
       <w:spacing w:before="0" w:after="0"/>
       <w:jc w:val="left"/>
@@ -2261,7 +2299,7 @@
     <w:pPr>
       <w:widowControl/>
       <w:suppressAutoHyphens w:val="true"/>
-      <w:overflowPunct w:val="true"/>
+      <w:overflowPunct w:val="false"/>
       <w:bidi w:val="0"/>
       <w:spacing w:before="0" w:after="0"/>
       <w:jc w:val="left"/>
@@ -2281,7 +2319,7 @@
     <w:pPr>
       <w:widowControl/>
       <w:suppressAutoHyphens w:val="true"/>
-      <w:overflowPunct w:val="true"/>
+      <w:overflowPunct w:val="false"/>
       <w:bidi w:val="0"/>
       <w:spacing w:lineRule="atLeast" w:line="200" w:before="0" w:after="0"/>
       <w:jc w:val="left"/>
@@ -2763,7 +2801,7 @@
     <w:pPr>
       <w:widowControl/>
       <w:suppressAutoHyphens w:val="true"/>
-      <w:overflowPunct w:val="true"/>
+      <w:overflowPunct w:val="false"/>
       <w:bidi w:val="0"/>
       <w:spacing w:before="0" w:after="0"/>
       <w:jc w:val="left"/>
@@ -2783,7 +2821,7 @@
     <w:pPr>
       <w:widowControl/>
       <w:suppressAutoHyphens w:val="true"/>
-      <w:overflowPunct w:val="true"/>
+      <w:overflowPunct w:val="false"/>
       <w:bidi w:val="0"/>
       <w:spacing w:before="0" w:after="0"/>
       <w:jc w:val="left"/>
@@ -2803,7 +2841,7 @@
     <w:pPr>
       <w:widowControl/>
       <w:suppressAutoHyphens w:val="true"/>
-      <w:overflowPunct w:val="true"/>
+      <w:overflowPunct w:val="false"/>
       <w:bidi w:val="0"/>
       <w:spacing w:before="0" w:after="0"/>
       <w:ind w:left="340" w:right="0" w:hanging="340"/>
@@ -2832,7 +2870,7 @@
     <w:pPr>
       <w:widowControl/>
       <w:suppressAutoHyphens w:val="true"/>
-      <w:overflowPunct w:val="true"/>
+      <w:overflowPunct w:val="false"/>
       <w:bidi w:val="0"/>
       <w:spacing w:before="283" w:after="0"/>
       <w:jc w:val="left"/>

</xml_diff>